<commit_message>
Update Explicacion Cambio Moneda -Daniel Pablo.docx
</commit_message>
<xml_diff>
--- a/DWES/UT3/Ejercicios-9/EJ1-Analisis/Explicacion Cambio Moneda -Daniel Pablo.docx
+++ b/DWES/UT3/Ejercicios-9/EJ1-Analisis/Explicacion Cambio Moneda -Daniel Pablo.docx
@@ -3013,12 +3013,11 @@
 </file>
 
 <file path=customXml/item1.xml><?xml version="1.0" encoding="utf-8"?>
-<?mso-contentType ?>
-<FormTemplates xmlns="http://schemas.microsoft.com/sharepoint/v3/contenttype/forms">
-  <Display>DocumentLibraryForm</Display>
-  <Edit>DocumentLibraryForm</Edit>
-  <New>DocumentLibraryForm</New>
-</FormTemplates>
+<p:properties xmlns:p="http://schemas.microsoft.com/office/2006/metadata/properties" xmlns:xsi="http://www.w3.org/2001/XMLSchema-instance" xmlns:pc="http://schemas.microsoft.com/office/infopath/2007/PartnerControls">
+  <documentManagement>
+    <_activity xmlns="0e354688-87e0-4c33-b917-3e7cad241924" xsi:nil="true"/>
+  </documentManagement>
+</p:properties>
 </file>
 
 <file path=customXml/item2.xml><?xml version="1.0" encoding="utf-8"?>
@@ -3269,17 +3268,20 @@
 </file>
 
 <file path=customXml/item3.xml><?xml version="1.0" encoding="utf-8"?>
-<p:properties xmlns:p="http://schemas.microsoft.com/office/2006/metadata/properties" xmlns:xsi="http://www.w3.org/2001/XMLSchema-instance" xmlns:pc="http://schemas.microsoft.com/office/infopath/2007/PartnerControls">
-  <documentManagement>
-    <_activity xmlns="0e354688-87e0-4c33-b917-3e7cad241924" xsi:nil="true"/>
-  </documentManagement>
-</p:properties>
+<?mso-contentType ?>
+<FormTemplates xmlns="http://schemas.microsoft.com/sharepoint/v3/contenttype/forms">
+  <Display>DocumentLibraryForm</Display>
+  <Edit>DocumentLibraryForm</Edit>
+  <New>DocumentLibraryForm</New>
+</FormTemplates>
 </file>
 
 <file path=customXml/itemProps1.xml><?xml version="1.0" encoding="utf-8"?>
-<ds:datastoreItem xmlns:ds="http://schemas.openxmlformats.org/officeDocument/2006/customXml" ds:itemID="{CF5A9928-DC93-4B7F-BDDF-4CDEE46B71CF}">
+<ds:datastoreItem xmlns:ds="http://schemas.openxmlformats.org/officeDocument/2006/customXml" ds:itemID="{375C09CF-5EDB-4CF1-BD9D-E0E1DE69D41E}">
   <ds:schemaRefs>
-    <ds:schemaRef ds:uri="http://schemas.microsoft.com/sharepoint/v3/contenttype/forms"/>
+    <ds:schemaRef ds:uri="http://schemas.microsoft.com/office/2006/metadata/properties"/>
+    <ds:schemaRef ds:uri="http://schemas.microsoft.com/office/infopath/2007/PartnerControls"/>
+    <ds:schemaRef ds:uri="0e354688-87e0-4c33-b917-3e7cad241924"/>
   </ds:schemaRefs>
 </ds:datastoreItem>
 </file>
@@ -3304,18 +3306,9 @@
 </file>
 
 <file path=customXml/itemProps3.xml><?xml version="1.0" encoding="utf-8"?>
-<ds:datastoreItem xmlns:ds="http://schemas.openxmlformats.org/officeDocument/2006/customXml" ds:itemID="{375C09CF-5EDB-4CF1-BD9D-E0E1DE69D41E}">
+<ds:datastoreItem xmlns:ds="http://schemas.openxmlformats.org/officeDocument/2006/customXml" ds:itemID="{CF5A9928-DC93-4B7F-BDDF-4CDEE46B71CF}">
   <ds:schemaRefs>
-    <ds:schemaRef ds:uri="http://schemas.microsoft.com/office/2006/metadata/properties"/>
-    <ds:schemaRef ds:uri="http://purl.org/dc/terms/"/>
-    <ds:schemaRef ds:uri="http://schemas.microsoft.com/office/infopath/2007/PartnerControls"/>
-    <ds:schemaRef ds:uri="http://purl.org/dc/elements/1.1/"/>
-    <ds:schemaRef ds:uri="http://schemas.microsoft.com/office/2006/documentManagement/types"/>
-    <ds:schemaRef ds:uri="http://www.w3.org/XML/1998/namespace"/>
-    <ds:schemaRef ds:uri="http://purl.org/dc/dcmitype/"/>
-    <ds:schemaRef ds:uri="http://schemas.openxmlformats.org/package/2006/metadata/core-properties"/>
-    <ds:schemaRef ds:uri="16092997-35ef-4530-840a-4a785964a4b0"/>
-    <ds:schemaRef ds:uri="0e354688-87e0-4c33-b917-3e7cad241924"/>
+    <ds:schemaRef ds:uri="http://schemas.microsoft.com/sharepoint/v3/contenttype/forms"/>
   </ds:schemaRefs>
 </ds:datastoreItem>
 </file>
</xml_diff>